<commit_message>
updating website with KVN fixes
</commit_message>
<xml_diff>
--- a/CV_word.docx
+++ b/CV_word.docx
@@ -236,19 +236,7 @@
       </w:r>
       <w:r>
         <w:tab/>
-        <w:t xml:space="preserve">                             </w:t>
-      </w:r>
-      <w:r>
-        <w:t>Expected Dec</w:t>
-      </w:r>
-      <w:r>
-        <w:t xml:space="preserve"> 202</w:t>
-      </w:r>
-      <w:r>
-        <w:t>6</w:t>
-      </w:r>
-      <w:r>
-        <w:t xml:space="preserve"> </w:t>
+        <w:t xml:space="preserve">                             Expected Dec 2026 </w:t>
       </w:r>
     </w:p>
     <w:p>
@@ -266,18 +254,10 @@
           <w:rFonts w:ascii="Calibri" w:eastAsia="Calibri" w:hAnsi="Calibri" w:cs="Calibri"/>
         </w:rPr>
         <w:tab/>
-      </w:r>
-      <w:r>
-        <w:rPr>
-          <w:rFonts w:ascii="Calibri" w:eastAsia="Calibri" w:hAnsi="Calibri" w:cs="Calibri"/>
-        </w:rPr>
         <w:t xml:space="preserve">      </w:t>
       </w:r>
       <w:r>
-        <w:t>Doctor of Philosophy</w:t>
-      </w:r>
-      <w:r>
-        <w:t xml:space="preserve"> in Wildlife and Fisheries Science </w:t>
+        <w:t xml:space="preserve">Doctor of Philosophy in Wildlife and Fisheries Science </w:t>
       </w:r>
       <w:r>
         <w:tab/>
@@ -293,13 +273,10 @@
         <w:ind w:left="1075"/>
       </w:pPr>
       <w:r>
-        <w:t>Dissertation</w:t>
-      </w:r>
-      <w:r>
-        <w:t>:</w:t>
-      </w:r>
-      <w:r>
-        <w:t xml:space="preserve"> </w:t>
+        <w:t xml:space="preserve">Dissertation: </w:t>
+      </w:r>
+      <w:r>
+        <w:t>Abundance and occupancy measurement methods for rare and elusive species of concern in Pennsylvania</w:t>
       </w:r>
       <w:r>
         <w:t xml:space="preserve"> </w:t>
@@ -509,10 +486,7 @@
         <w:ind w:left="1075" w:right="253"/>
       </w:pPr>
       <w:r>
-        <w:t>Senior Thesis: The effect of soil conductivity on nest site selection in northern diamondback terrapins Dean’s List: Fal</w:t>
-      </w:r>
-      <w:r>
-        <w:t xml:space="preserve">l 2013 – Spring 2017 </w:t>
+        <w:t xml:space="preserve">Senior Thesis: The effect of soil conductivity on nest site selection in northern diamondback terrapins Dean’s List: Fall 2013 – Spring 2017 </w:t>
       </w:r>
     </w:p>
     <w:p>
@@ -715,7 +689,19 @@
         <w:rPr>
           <w:i/>
         </w:rPr>
-        <w:t xml:space="preserve">In prep. </w:t>
+        <w:t xml:space="preserve">In </w:t>
+      </w:r>
+      <w:r>
+        <w:rPr>
+          <w:i/>
+        </w:rPr>
+        <w:t>review</w:t>
+      </w:r>
+      <w:r>
+        <w:rPr>
+          <w:i/>
+        </w:rPr>
+        <w:t xml:space="preserve">. </w:t>
       </w:r>
       <w:r>
         <w:rPr>
@@ -724,7 +710,27 @@
         <w:t>Gundermann, K.P</w:t>
       </w:r>
       <w:r>
-        <w:t>.*, Green, D.S., Myers, C., Higley, J.M., Brown, R.., &amp; Matthews, S.M. 2021. Ecological characteristics of diurnal rest sites by ringtails (</w:t>
+        <w:t>.*, Green, D.S.,</w:t>
+      </w:r>
+      <w:r>
+        <w:t xml:space="preserve"> </w:t>
+      </w:r>
+      <w:proofErr w:type="spellStart"/>
+      <w:r>
+        <w:t>Buderman</w:t>
+      </w:r>
+      <w:proofErr w:type="spellEnd"/>
+      <w:r>
+        <w:t>, F.E.,</w:t>
+      </w:r>
+      <w:r>
+        <w:t xml:space="preserve"> Myers, C., Higley, J.M., Brown, R., &amp; Matthews, S.M. 202</w:t>
+      </w:r>
+      <w:r>
+        <w:t>2</w:t>
+      </w:r>
+      <w:r>
+        <w:t>. Ecological characteristics of diurnal rest sites by ringtails (</w:t>
       </w:r>
       <w:r>
         <w:rPr>
@@ -991,10 +997,7 @@
       </w:r>
       <w:r>
         <w:tab/>
-        <w:t xml:space="preserve">               </w:t>
-      </w:r>
-      <w:r>
-        <w:t xml:space="preserve">Aug 2020 – Present </w:t>
+        <w:t xml:space="preserve">               Aug 2020 – Present </w:t>
       </w:r>
     </w:p>
     <w:p>
@@ -1124,13 +1127,7 @@
         <w:rPr>
           <w:b/>
         </w:rPr>
-        <w:t>Great Basin Institut</w:t>
-      </w:r>
-      <w:r>
-        <w:rPr>
-          <w:b/>
-        </w:rPr>
-        <w:t xml:space="preserve">e/ US Forest Service, Shaver Lake CA </w:t>
+        <w:t xml:space="preserve">Great Basin Institute/ US Forest Service, Shaver Lake CA </w:t>
       </w:r>
       <w:r>
         <w:rPr>
@@ -1239,10 +1236,7 @@
         <w:ind w:right="253" w:hanging="360"/>
       </w:pPr>
       <w:r>
-        <w:t>As a member of a small team, I worked to develop and test new technology and advances</w:t>
-      </w:r>
-      <w:r>
-        <w:t xml:space="preserve"> in sampling design to try and improve sampling efficiency for a long-term monitoring program of the Pacific fisher, Pacific marten, and other co-occurring carnivore species across the Sierra Nevada </w:t>
+        <w:t xml:space="preserve">As a member of a small team, I worked to develop and test new technology and advances in sampling design to try and improve sampling efficiency for a long-term monitoring program of the Pacific fisher, Pacific marten, and other co-occurring carnivore species across the Sierra Nevada </w:t>
       </w:r>
     </w:p>
     <w:p>
@@ -1256,10 +1250,7 @@
       </w:pPr>
       <w:r>
         <w:lastRenderedPageBreak/>
-        <w:t>Collaborated with innovative technology partners such as</w:t>
-      </w:r>
-      <w:r>
-        <w:t xml:space="preserve"> Wildlife Insights and </w:t>
+        <w:t xml:space="preserve">Collaborated with innovative technology partners such as Wildlife Insights and </w:t>
       </w:r>
       <w:proofErr w:type="spellStart"/>
       <w:r>
@@ -1280,10 +1271,7 @@
         <w:ind w:right="253" w:hanging="360"/>
       </w:pPr>
       <w:r>
-        <w:t>Conducted a pilot field study aimed at collecting and identifying small mammal tracks thro</w:t>
-      </w:r>
-      <w:r>
-        <w:t xml:space="preserve">ugh track plate surveys, camera traps, and Footprint Identification Technology </w:t>
+        <w:t xml:space="preserve">Conducted a pilot field study aimed at collecting and identifying small mammal tracks through track plate surveys, camera traps, and Footprint Identification Technology </w:t>
       </w:r>
     </w:p>
     <w:p>
@@ -1472,10 +1460,7 @@
         <w:ind w:right="253" w:hanging="360"/>
       </w:pPr>
       <w:r>
-        <w:t>Worked as part of a collaborative team to non-in</w:t>
-      </w:r>
-      <w:r>
-        <w:t xml:space="preserve">vasively monitor forest mesocarnivores of conservation concern in the western United States </w:t>
+        <w:t xml:space="preserve">Worked as part of a collaborative team to non-invasively monitor forest mesocarnivores of conservation concern in the western United States </w:t>
       </w:r>
     </w:p>
     <w:p>
@@ -1501,10 +1486,7 @@
         <w:ind w:right="253" w:hanging="360"/>
       </w:pPr>
       <w:r>
-        <w:t>Coordinated with supervisors out o</w:t>
-      </w:r>
-      <w:r>
-        <w:t xml:space="preserve">f the Rocky Mountain Research Station and personnel from across the Helena-Lewis and Clark to ensure safety during surveys, and to troubleshoot problems as they arose in the field </w:t>
+        <w:t xml:space="preserve">Coordinated with supervisors out of the Rocky Mountain Research Station and personnel from across the Helena-Lewis and Clark to ensure safety during surveys, and to troubleshoot problems as they arose in the field </w:t>
       </w:r>
     </w:p>
     <w:p>
@@ -1516,10 +1498,7 @@
         <w:ind w:right="253" w:hanging="360"/>
       </w:pPr>
       <w:r>
-        <w:t>Identified snow tracks of target (lynx, wolverine, and fisher) and non-targ</w:t>
-      </w:r>
-      <w:r>
-        <w:t xml:space="preserve">et species, collected eDNA samples following a strict protocol and backtracked to collect hair and scat samples of target species </w:t>
+        <w:t xml:space="preserve">Identified snow tracks of target (lynx, wolverine, and fisher) and non-target species, collected eDNA samples following a strict protocol and backtracked to collect hair and scat samples of target species </w:t>
       </w:r>
     </w:p>
     <w:p>
@@ -1641,10 +1620,7 @@
       </w:r>
       <w:r>
         <w:tab/>
-        <w:t xml:space="preserve">          </w:t>
-      </w:r>
-      <w:r>
-        <w:t xml:space="preserve">Sep 2018 – Dec 2018 </w:t>
+        <w:t xml:space="preserve">          Sep 2018 – Dec 2018 </w:t>
       </w:r>
     </w:p>
     <w:p>
@@ -1652,10 +1628,7 @@
         <w:ind w:left="370" w:right="840"/>
       </w:pPr>
       <w:r>
-        <w:t>PI - Drs. Sean M. Matthew</w:t>
-      </w:r>
-      <w:r>
-        <w:t xml:space="preserve">s &amp; David S. Green   </w:t>
+        <w:t xml:space="preserve">PI - Drs. Sean M. Matthews &amp; David S. Green   </w:t>
       </w:r>
       <w:r>
         <w:tab/>
@@ -1687,10 +1660,7 @@
       </w:r>
       <w:proofErr w:type="gramEnd"/>
       <w:r>
-        <w:t xml:space="preserve"> investigators to survey for fisher and co-occurring mesocarnivores using hair snares, track plates, and remote cameras on a long-term population-demography study</w:t>
-      </w:r>
-      <w:r>
-        <w:t xml:space="preserve"> </w:t>
+        <w:t xml:space="preserve"> investigators to survey for fisher and co-occurring mesocarnivores using hair snares, track plates, and remote cameras on a long-term population-demography study </w:t>
       </w:r>
     </w:p>
     <w:p>
@@ -1728,10 +1698,7 @@
         <w:ind w:right="253" w:hanging="360"/>
       </w:pPr>
       <w:r>
-        <w:t>Communicated regularly with supervisors, USFWS biologists, and indu</w:t>
-      </w:r>
-      <w:r>
-        <w:t xml:space="preserve">stry biologists to complete field work and troubleshoot problems as they arose in the field </w:t>
+        <w:t xml:space="preserve">Communicated regularly with supervisors, USFWS biologists, and industry biologists to complete field work and troubleshoot problems as they arose in the field </w:t>
       </w:r>
     </w:p>
     <w:p>
@@ -1861,10 +1828,7 @@
       </w:r>
       <w:proofErr w:type="gramEnd"/>
       <w:r>
-        <w:t>April 2019 – July 201</w:t>
-      </w:r>
-      <w:r>
-        <w:t xml:space="preserve">9 </w:t>
+        <w:t xml:space="preserve">April 2019 – July 2019 </w:t>
       </w:r>
     </w:p>
     <w:p>
@@ -1902,10 +1866,7 @@
         <w:ind w:right="253" w:hanging="360"/>
       </w:pPr>
       <w:r>
-        <w:t>Flew to rem</w:t>
-      </w:r>
-      <w:r>
-        <w:t>ote cabins on refuge only accessible by float plane (</w:t>
+        <w:t>Flew to remote cabins on refuge only accessible by float plane (</w:t>
       </w:r>
       <w:proofErr w:type="spellStart"/>
       <w:r>
@@ -1938,10 +1899,7 @@
         <w:ind w:right="253" w:hanging="360"/>
       </w:pPr>
       <w:r>
-        <w:t xml:space="preserve">Created and executed environmental/wildlife education </w:t>
-      </w:r>
-      <w:r>
-        <w:t xml:space="preserve">programs for elementary school-aged children </w:t>
+        <w:t xml:space="preserve">Created and executed environmental/wildlife education programs for elementary school-aged children </w:t>
       </w:r>
     </w:p>
     <w:p>
@@ -1979,10 +1937,7 @@
       </w:r>
       <w:r>
         <w:tab/>
-        <w:t xml:space="preserve">      </w:t>
-      </w:r>
-      <w:r>
-        <w:t xml:space="preserve">Jan 2019 – March 2019 </w:t>
+        <w:t xml:space="preserve">      Jan 2019 – March 2019 </w:t>
       </w:r>
     </w:p>
     <w:p>
@@ -2004,10 +1959,7 @@
         <w:ind w:right="253" w:hanging="360"/>
       </w:pPr>
       <w:r>
-        <w:t>Live-captured and deployed GPS collars and ear tags on Canada lynx to determine changes in</w:t>
-      </w:r>
-      <w:r>
-        <w:t xml:space="preserve"> movements of lynx </w:t>
+        <w:t xml:space="preserve">Live-captured and deployed GPS collars and ear tags on Canada lynx to determine changes in movements of lynx </w:t>
       </w:r>
       <w:proofErr w:type="gramStart"/>
       <w:r>
@@ -2064,10 +2016,7 @@
         <w:ind w:right="253" w:hanging="360"/>
       </w:pPr>
       <w:r>
-        <w:t>Lived and worked in the backcountry in subarctic con</w:t>
-      </w:r>
-      <w:r>
-        <w:t xml:space="preserve">ditions as part of a small team </w:t>
+        <w:t xml:space="preserve">Lived and worked in the backcountry in subarctic conditions as part of a small team </w:t>
       </w:r>
     </w:p>
     <w:p>
@@ -2120,10 +2069,7 @@
         <w:ind w:right="253" w:hanging="360"/>
       </w:pPr>
       <w:r>
-        <w:t>Operated a 4x4 vehicle, towed trailers, a</w:t>
-      </w:r>
-      <w:r>
-        <w:t xml:space="preserve">nd operated snow machines in winter conditions </w:t>
+        <w:t xml:space="preserve">Operated a 4x4 vehicle, towed trailers, and operated snow machines in winter conditions </w:t>
       </w:r>
     </w:p>
     <w:p>
@@ -2254,10 +2200,7 @@
         <w:ind w:right="253" w:hanging="360"/>
       </w:pPr>
       <w:r>
-        <w:t>Conducted call-response surveys for black rail</w:t>
-      </w:r>
-      <w:r>
-        <w:t xml:space="preserve">s and other secretive marsh birds </w:t>
+        <w:t xml:space="preserve">Conducted call-response surveys for black rails and other secretive marsh birds </w:t>
       </w:r>
     </w:p>
     <w:p>
@@ -2282,10 +2225,7 @@
         <w:ind w:right="253" w:hanging="360"/>
       </w:pPr>
       <w:r>
-        <w:t xml:space="preserve">Created, adapted, and edited protocols for vegetation surveys, field protocols regarding setting, maintaining, and pulling remote field </w:t>
-      </w:r>
-      <w:r>
-        <w:t xml:space="preserve">cameras, and data management protocols </w:t>
+        <w:t xml:space="preserve">Created, adapted, and edited protocols for vegetation surveys, field protocols regarding setting, maintaining, and pulling remote field cameras, and data management protocols </w:t>
       </w:r>
     </w:p>
     <w:p>
@@ -2340,13 +2280,7 @@
         <w:rPr>
           <w:i/>
         </w:rPr>
-        <w:t>Biological Science Techni</w:t>
-      </w:r>
-      <w:r>
-        <w:rPr>
-          <w:i/>
-        </w:rPr>
-        <w:t>cian</w:t>
+        <w:t>Biological Science Technician</w:t>
       </w:r>
       <w:r>
         <w:t xml:space="preserve">, Sierra Nevada Carnivore Monitoring Program PI - Jody Tucker </w:t>
@@ -2386,10 +2320,7 @@
         <w:ind w:right="253" w:hanging="360"/>
       </w:pPr>
       <w:r>
-        <w:t>Installed, maintained, and managed remote cameras, h</w:t>
-      </w:r>
-      <w:r>
-        <w:t xml:space="preserve">air snares, and track-plate boxes </w:t>
+        <w:t xml:space="preserve">Installed, maintained, and managed remote cameras, hair snares, and track-plate boxes </w:t>
       </w:r>
     </w:p>
     <w:p>
@@ -2501,10 +2432,7 @@
         <w:t>Research Assistant</w:t>
       </w:r>
       <w:r>
-        <w:t>, Department of Entomology and Wildlife Conservation P</w:t>
-      </w:r>
-      <w:r>
-        <w:t xml:space="preserve">I – Dr. Jacob Bowman, Graduate Student – Eric Ness </w:t>
+        <w:t xml:space="preserve">, Department of Entomology and Wildlife Conservation PI – Dr. Jacob Bowman, Graduate Student – Eric Ness </w:t>
       </w:r>
     </w:p>
     <w:p>
@@ -2517,10 +2445,7 @@
         <w:ind w:right="253" w:hanging="360"/>
       </w:pPr>
       <w:r>
-        <w:t>Analyzed camera trap pictures to identify target species (coyote, black bear, bobcat) and non-target species (red and gray fox, raccoon, fisher, and deer) to understand white-tailed deer recruitment and r</w:t>
-      </w:r>
-      <w:r>
-        <w:t xml:space="preserve">elative predator abundance in Western Maryland </w:t>
+        <w:t xml:space="preserve">Analyzed camera trap pictures to identify target species (coyote, black bear, bobcat) and non-target species (red and gray fox, raccoon, fisher, and deer) to understand white-tailed deer recruitment and relative predator abundance in Western Maryland </w:t>
       </w:r>
     </w:p>
     <w:p>
@@ -2560,10 +2485,7 @@
       </w:r>
       <w:proofErr w:type="gramEnd"/>
       <w:r>
-        <w:t>Feb 2016 – May 2017 Supervisor – Dr. Kyle McCarthy, Graduate Student – Imoge</w:t>
-      </w:r>
-      <w:r>
-        <w:t xml:space="preserve">ne </w:t>
+        <w:t xml:space="preserve">Feb 2016 – May 2017 Supervisor – Dr. Kyle McCarthy, Graduate Student – Imogene </w:t>
       </w:r>
       <w:proofErr w:type="spellStart"/>
       <w:r>
@@ -2583,10 +2505,7 @@
         <w:ind w:right="253" w:hanging="360"/>
       </w:pPr>
       <w:r>
-        <w:t>Lead review sessions for students, graded exams, and assisted in labs, working closely with Professor, graduate students, and students in two classes, Wildlife Ecology and Conservation, a large lecture class of 250 students, most of which ar</w:t>
-      </w:r>
-      <w:r>
-        <w:t xml:space="preserve">e not Wildlife majors or minors and Mammalogy, a </w:t>
+        <w:t xml:space="preserve">Lead review sessions for students, graded exams, and assisted in labs, working closely with Professor, graduate students, and students in two classes, Wildlife Ecology and Conservation, a large lecture class of 250 students, most of which are not Wildlife majors or minors and Mammalogy, a </w:t>
       </w:r>
       <w:proofErr w:type="gramStart"/>
       <w:r>
@@ -2840,10 +2759,7 @@
       </w:r>
       <w:proofErr w:type="spellEnd"/>
       <w:r>
-        <w:t>, F.E. 2021. Efficacy of Positional and Behavioral Change-Point Models in Determining Ungulate Parturition. The Wildlife Society Annual Conference 2021, virtual.</w:t>
-      </w:r>
-      <w:r>
-        <w:t xml:space="preserve"> </w:t>
+        <w:t xml:space="preserve">, F.E. 2021. Efficacy of Positional and Behavioral Change-Point Models in Determining Ungulate Parturition. The Wildlife Society Annual Conference 2021, virtual. </w:t>
       </w:r>
     </w:p>
     <w:p>
@@ -3110,22 +3026,13 @@
       </w:r>
       <w:proofErr w:type="spellEnd"/>
       <w:r>
-        <w:t>, F.E. 2021. Comparing the Efficacy of Positional and Behavioral Change-Point Models in Determining Ungulate Part</w:t>
-      </w:r>
-      <w:r>
-        <w:t xml:space="preserve">urition. EURING 2021 Analytical Meeting &amp; Workshop, virtual. </w:t>
+        <w:t xml:space="preserve">, F.E. 2021. Comparing the Efficacy of Positional and Behavioral Change-Point Models in Determining Ungulate Parturition. EURING 2021 Analytical Meeting &amp; Workshop, virtual. </w:t>
       </w:r>
       <w:r>
         <w:rPr>
           <w:b/>
         </w:rPr>
-        <w:t xml:space="preserve"> </w:t>
-      </w:r>
-      <w:r>
-        <w:rPr>
-          <w:b/>
-        </w:rPr>
-        <w:t>Awarded 2</w:t>
+        <w:t xml:space="preserve"> Awarded 2</w:t>
       </w:r>
       <w:r>
         <w:rPr>
@@ -3164,10 +3071,7 @@
         <w:t>Gundermann, K.P</w:t>
       </w:r>
       <w:r>
-        <w:t xml:space="preserve">.*, Green, D.S., Myers, C., Higley, J.M., Brown, R.., &amp; Matthews, S.M. 2020. Ecological characteristics of diurnal rest sites </w:t>
-      </w:r>
-      <w:r>
-        <w:t>by ringtails (</w:t>
+        <w:t>.*, Green, D.S., Myers, C., Higley, J.M., Brown, R.., &amp; Matthews, S.M. 2020. Ecological characteristics of diurnal rest sites by ringtails (</w:t>
       </w:r>
       <w:r>
         <w:rPr>
@@ -3210,10 +3114,7 @@
         <w:ind w:left="1075"/>
       </w:pPr>
       <w:r>
-        <w:t>spatial capture-recapture to better infer densities and rest site selection of ringtails in northwestern California. The Western section of the Wildlife Socie</w:t>
-      </w:r>
-      <w:r>
-        <w:t xml:space="preserve">ty Annual Meeting, Fish Camp, CA. </w:t>
+        <w:t xml:space="preserve">spatial capture-recapture to better infer densities and rest site selection of ringtails in northwestern California. The Western section of the Wildlife Society Annual Meeting, Fish Camp, CA. </w:t>
       </w:r>
     </w:p>
     <w:p>
@@ -3445,10 +3346,7 @@
         <w:ind w:left="1080" w:right="253" w:hanging="720"/>
       </w:pPr>
       <w:r>
-        <w:t>Graduate Teaching Assistant, WFS 409: Mammalogy Lab, Ecosystem Science and Management, Pennsylvania State Unive</w:t>
-      </w:r>
-      <w:r>
-        <w:t>rsity, University Park, PA (</w:t>
+        <w:t>Graduate Teaching Assistant, WFS 409: Mammalogy Lab, Ecosystem Science and Management, Pennsylvania State University, University Park, PA (</w:t>
       </w:r>
       <w:r>
         <w:t xml:space="preserve">S2022, </w:t>
@@ -3738,10 +3636,7 @@
       </w:r>
       <w:proofErr w:type="spellStart"/>
       <w:r>
-        <w:t>soo</w:t>
-      </w:r>
-      <w:r>
-        <w:t>ted</w:t>
+        <w:t>sooted</w:t>
       </w:r>
       <w:proofErr w:type="spellEnd"/>
       <w:r>
@@ -3785,10 +3680,7 @@
         <w:ind w:left="370" w:right="253"/>
       </w:pPr>
       <w:r>
-        <w:t>Operating snowmobiles on both groomed trails and in</w:t>
-      </w:r>
-      <w:r>
-        <w:t xml:space="preserve"> the backcountry </w:t>
+        <w:t xml:space="preserve">Operating snowmobiles on both groomed trails and in the backcountry </w:t>
       </w:r>
     </w:p>
     <w:p>
@@ -3836,10 +3728,7 @@
       </w:r>
       <w:proofErr w:type="gramEnd"/>
       <w:r>
-        <w:t xml:space="preserve"> audience (</w:t>
-      </w:r>
-      <w:r>
-        <w:t xml:space="preserve">@thelynxproject, ~24,000 followers) </w:t>
+        <w:t xml:space="preserve"> audience (@thelynxproject, ~24,000 followers) </w:t>
       </w:r>
     </w:p>
     <w:p>
@@ -4068,12 +3957,6 @@
         <w:tblStyle w:val="TableGrid"/>
         <w:tblW w:w="10292" w:type="dxa"/>
         <w:tblInd w:w="360" w:type="dxa"/>
-        <w:tblCellMar>
-          <w:top w:w="0" w:type="dxa"/>
-          <w:left w:w="0" w:type="dxa"/>
-          <w:bottom w:w="0" w:type="dxa"/>
-          <w:right w:w="0" w:type="dxa"/>
-        </w:tblCellMar>
         <w:tblLook w:val="04A0" w:firstRow="1" w:lastRow="0" w:firstColumn="1" w:lastColumn="0" w:noHBand="0" w:noVBand="1"/>
       </w:tblPr>
       <w:tblGrid>
@@ -4722,10 +4605,7 @@
               <w:ind w:left="1" w:firstLine="0"/>
             </w:pPr>
             <w:r>
-              <w:t>CITI Program - Animal Care and Use, Field Animal Researchers, and Bas</w:t>
-            </w:r>
-            <w:r>
-              <w:t xml:space="preserve">ic Course </w:t>
+              <w:t xml:space="preserve">CITI Program - Animal Care and Use, Field Animal Researchers, and Basic Course </w:t>
             </w:r>
           </w:p>
         </w:tc>
@@ -5111,10 +4991,7 @@
         <w:ind w:left="371" w:right="253"/>
       </w:pPr>
       <w:r>
-        <w:t>Interagency Aviation Training – General</w:t>
-      </w:r>
-      <w:r>
-        <w:t xml:space="preserve"> Awareness Security Training (A-116) </w:t>
+        <w:t xml:space="preserve">Interagency Aviation Training – General Awareness Security Training (A-116) </w:t>
       </w:r>
     </w:p>
     <w:p>

</xml_diff>